<commit_message>
Added header with names/date/assignment number
</commit_message>
<xml_diff>
--- a/turn_in_stuff/markwitt_module_1.docx
+++ b/turn_in_stuff/markwitt_module_1.docx
@@ -4,13 +4,70 @@
   <w:body>
     <w:p>
       <w:r>
+        <w:t xml:space="preserve">Mark Witt | </w:t>
+      </w:r>
+      <w:r>
+        <w:t>Brittany Kyncl</w:t>
+      </w:r>
+    </w:p>
+    <w:p>
+      <w:pPr>
+        <w:tabs>
+          <w:tab w:val="left" w:pos="6647"/>
+        </w:tabs>
+      </w:pPr>
+      <w:r>
+        <w:t>8.</w:t>
+      </w:r>
+      <w:r>
+        <w:t>1.</w:t>
+      </w:r>
+      <w:r>
+        <w:t>23</w:t>
+      </w:r>
+      <w:r>
+        <w:tab/>
+      </w:r>
+    </w:p>
+    <w:p>
+      <w:r>
+        <w:t>CSD-4</w:t>
+      </w:r>
+      <w:r>
+        <w:t>6</w:t>
+      </w:r>
+      <w:r>
+        <w:t>0</w:t>
+      </w:r>
+    </w:p>
+    <w:p>
+      <w:r>
+        <w:t>Module 1</w:t>
+      </w:r>
+      <w:r>
         <w:rPr>
           <w:noProof/>
         </w:rPr>
         <w:drawing>
-          <wp:inline distT="0" distB="0" distL="0" distR="0" wp14:anchorId="48631D3E" wp14:editId="1D65A499">
+          <wp:anchor distT="0" distB="0" distL="114300" distR="114300" simplePos="0" relativeHeight="251658240" behindDoc="0" locked="0" layoutInCell="1" allowOverlap="1" wp14:anchorId="48631D3E" wp14:editId="2429CC88">
+            <wp:simplePos x="0" y="0"/>
+            <wp:positionH relativeFrom="column">
+              <wp:posOffset>28575</wp:posOffset>
+            </wp:positionH>
+            <wp:positionV relativeFrom="paragraph">
+              <wp:posOffset>619125</wp:posOffset>
+            </wp:positionV>
             <wp:extent cx="5943600" cy="3524885"/>
             <wp:effectExtent l="0" t="0" r="0" b="0"/>
+            <wp:wrapThrough wrapText="bothSides">
+              <wp:wrapPolygon edited="0">
+                <wp:start x="0" y="0"/>
+                <wp:lineTo x="0" y="21479"/>
+                <wp:lineTo x="21531" y="21479"/>
+                <wp:lineTo x="21531" y="0"/>
+                <wp:lineTo x="0" y="0"/>
+              </wp:wrapPolygon>
+            </wp:wrapThrough>
             <wp:docPr id="881823346" name="Picture 1" descr="A screenshot of a computer&#10;&#10;Description automatically generated"/>
             <wp:cNvGraphicFramePr>
               <a:graphicFrameLocks xmlns:a="http://schemas.openxmlformats.org/drawingml/2006/main" noChangeAspect="1"/>
@@ -23,7 +80,7 @@
                     <pic:cNvPicPr/>
                   </pic:nvPicPr>
                   <pic:blipFill>
-                    <a:blip r:embed="rId4" cstate="print">
+                    <a:blip r:embed="rId6" cstate="print">
                       <a:extLst>
                         <a:ext uri="{28A0092B-C50C-407E-A947-70E740481C1C}">
                           <a14:useLocalDpi xmlns:a14="http://schemas.microsoft.com/office/drawing/2010/main" val="0"/>
@@ -46,8 +103,11 @@
                 </pic:pic>
               </a:graphicData>
             </a:graphic>
-          </wp:inline>
+          </wp:anchor>
         </w:drawing>
+      </w:r>
+      <w:r>
+        <w:t>.1 Assignment – Project Setup</w:t>
       </w:r>
     </w:p>
     <w:sectPr>
@@ -58,6 +118,44 @@
     </w:sectPr>
   </w:body>
 </w:document>
+</file>
+
+<file path=word/endnotes.xml><?xml version="1.0" encoding="utf-8"?>
+<w:endnotes xmlns:wpc="http://schemas.microsoft.com/office/word/2010/wordprocessingCanvas" xmlns:cx="http://schemas.microsoft.com/office/drawing/2014/chartex" xmlns:cx1="http://schemas.microsoft.com/office/drawing/2015/9/8/chartex" xmlns:cx2="http://schemas.microsoft.com/office/drawing/2015/10/21/chartex" xmlns:cx3="http://schemas.microsoft.com/office/drawing/2016/5/9/chartex" xmlns:cx4="http://schemas.microsoft.com/office/drawing/2016/5/10/chartex" xmlns:cx5="http://schemas.microsoft.com/office/drawing/2016/5/11/chartex" xmlns:cx6="http://schemas.microsoft.com/office/drawing/2016/5/12/chartex" xmlns:cx7="http://schemas.microsoft.com/office/drawing/2016/5/13/chartex" xmlns:cx8="http://schemas.microsoft.com/office/drawing/2016/5/14/chartex" xmlns:mc="http://schemas.openxmlformats.org/markup-compatibility/2006" xmlns:aink="http://schemas.microsoft.com/office/drawing/2016/ink" xmlns:am3d="http://schemas.microsoft.com/office/drawing/2017/model3d" xmlns:o="urn:schemas-microsoft-com:office:office" xmlns:oel="http://schemas.microsoft.com/office/2019/extlst" xmlns:r="http://schemas.openxmlformats.org/officeDocument/2006/relationships" xmlns:m="http://schemas.openxmlformats.org/officeDocument/2006/math" xmlns:v="urn:schemas-microsoft-com:vml" xmlns:wp14="http://schemas.microsoft.com/office/word/2010/wordprocessingDrawing" xmlns:wp="http://schemas.openxmlformats.org/drawingml/2006/wordprocessingDrawing" xmlns:w10="urn:schemas-microsoft-com:office:word" xmlns:w="http://schemas.openxmlformats.org/wordprocessingml/2006/main" xmlns:w14="http://schemas.microsoft.com/office/word/2010/wordml" xmlns:w15="http://schemas.microsoft.com/office/word/2012/wordml" xmlns:w16cex="http://schemas.microsoft.com/office/word/2018/wordml/cex" xmlns:w16cid="http://schemas.microsoft.com/office/word/2016/wordml/cid" xmlns:w16="http://schemas.microsoft.com/office/word/2018/wordml" xmlns:w16sdtdh="http://schemas.microsoft.com/office/word/2020/wordml/sdtdatahash" xmlns:w16se="http://schemas.microsoft.com/office/word/2015/wordml/symex" xmlns:wpg="http://schemas.microsoft.com/office/word/2010/wordprocessingGroup" xmlns:wpi="http://schemas.microsoft.com/office/word/2010/wordprocessingInk" xmlns:wne="http://schemas.microsoft.com/office/word/2006/wordml" xmlns:wps="http://schemas.microsoft.com/office/word/2010/wordprocessingShape" mc:Ignorable="w14 w15 w16se w16cid w16 w16cex w16sdtdh wp14">
+  <w:endnote w:type="separator" w:id="-1">
+    <w:p>
+      <w:r>
+        <w:separator/>
+      </w:r>
+    </w:p>
+  </w:endnote>
+  <w:endnote w:type="continuationSeparator" w:id="0">
+    <w:p>
+      <w:r>
+        <w:continuationSeparator/>
+      </w:r>
+    </w:p>
+  </w:endnote>
+</w:endnotes>
+</file>
+
+<file path=word/footnotes.xml><?xml version="1.0" encoding="utf-8"?>
+<w:footnotes xmlns:wpc="http://schemas.microsoft.com/office/word/2010/wordprocessingCanvas" xmlns:cx="http://schemas.microsoft.com/office/drawing/2014/chartex" xmlns:cx1="http://schemas.microsoft.com/office/drawing/2015/9/8/chartex" xmlns:cx2="http://schemas.microsoft.com/office/drawing/2015/10/21/chartex" xmlns:cx3="http://schemas.microsoft.com/office/drawing/2016/5/9/chartex" xmlns:cx4="http://schemas.microsoft.com/office/drawing/2016/5/10/chartex" xmlns:cx5="http://schemas.microsoft.com/office/drawing/2016/5/11/chartex" xmlns:cx6="http://schemas.microsoft.com/office/drawing/2016/5/12/chartex" xmlns:cx7="http://schemas.microsoft.com/office/drawing/2016/5/13/chartex" xmlns:cx8="http://schemas.microsoft.com/office/drawing/2016/5/14/chartex" xmlns:mc="http://schemas.openxmlformats.org/markup-compatibility/2006" xmlns:aink="http://schemas.microsoft.com/office/drawing/2016/ink" xmlns:am3d="http://schemas.microsoft.com/office/drawing/2017/model3d" xmlns:o="urn:schemas-microsoft-com:office:office" xmlns:oel="http://schemas.microsoft.com/office/2019/extlst" xmlns:r="http://schemas.openxmlformats.org/officeDocument/2006/relationships" xmlns:m="http://schemas.openxmlformats.org/officeDocument/2006/math" xmlns:v="urn:schemas-microsoft-com:vml" xmlns:wp14="http://schemas.microsoft.com/office/word/2010/wordprocessingDrawing" xmlns:wp="http://schemas.openxmlformats.org/drawingml/2006/wordprocessingDrawing" xmlns:w10="urn:schemas-microsoft-com:office:word" xmlns:w="http://schemas.openxmlformats.org/wordprocessingml/2006/main" xmlns:w14="http://schemas.microsoft.com/office/word/2010/wordml" xmlns:w15="http://schemas.microsoft.com/office/word/2012/wordml" xmlns:w16cex="http://schemas.microsoft.com/office/word/2018/wordml/cex" xmlns:w16cid="http://schemas.microsoft.com/office/word/2016/wordml/cid" xmlns:w16="http://schemas.microsoft.com/office/word/2018/wordml" xmlns:w16sdtdh="http://schemas.microsoft.com/office/word/2020/wordml/sdtdatahash" xmlns:w16se="http://schemas.microsoft.com/office/word/2015/wordml/symex" xmlns:wpg="http://schemas.microsoft.com/office/word/2010/wordprocessingGroup" xmlns:wpi="http://schemas.microsoft.com/office/word/2010/wordprocessingInk" xmlns:wne="http://schemas.microsoft.com/office/word/2006/wordml" xmlns:wps="http://schemas.microsoft.com/office/word/2010/wordprocessingShape" mc:Ignorable="w14 w15 w16se w16cid w16 w16cex w16sdtdh wp14">
+  <w:footnote w:type="separator" w:id="-1">
+    <w:p>
+      <w:r>
+        <w:separator/>
+      </w:r>
+    </w:p>
+  </w:footnote>
+  <w:footnote w:type="continuationSeparator" w:id="0">
+    <w:p>
+      <w:r>
+        <w:continuationSeparator/>
+      </w:r>
+    </w:p>
+  </w:footnote>
+</w:footnotes>
 </file>
 
 <file path=word/styles.xml><?xml version="1.0" encoding="utf-8"?>
@@ -460,6 +558,17 @@
   <w:style w:type="paragraph" w:default="1" w:styleId="Normal">
     <w:name w:val="Normal"/>
     <w:qFormat/>
+    <w:rsid w:val="001677E9"/>
+    <w:pPr>
+      <w:spacing w:after="0" w:line="240" w:lineRule="auto"/>
+    </w:pPr>
+    <w:rPr>
+      <w:rFonts w:ascii="Times New Roman" w:eastAsia="Times New Roman" w:hAnsi="Times New Roman" w:cs="Times New Roman"/>
+      <w:kern w:val="0"/>
+      <w:sz w:val="24"/>
+      <w:szCs w:val="24"/>
+      <w14:ligatures w14:val="none"/>
+    </w:rPr>
   </w:style>
   <w:style w:type="character" w:default="1" w:styleId="DefaultParagraphFont">
     <w:name w:val="Default Paragraph Font"/>
@@ -487,6 +596,62 @@
     <w:uiPriority w:val="99"/>
     <w:semiHidden/>
     <w:unhideWhenUsed/>
+  </w:style>
+  <w:style w:type="paragraph" w:styleId="Header">
+    <w:name w:val="header"/>
+    <w:basedOn w:val="Normal"/>
+    <w:link w:val="HeaderChar"/>
+    <w:uiPriority w:val="99"/>
+    <w:unhideWhenUsed/>
+    <w:rsid w:val="00C45BEB"/>
+    <w:pPr>
+      <w:tabs>
+        <w:tab w:val="center" w:pos="4680"/>
+        <w:tab w:val="right" w:pos="9360"/>
+      </w:tabs>
+    </w:pPr>
+    <w:rPr>
+      <w:rFonts w:asciiTheme="minorHAnsi" w:eastAsiaTheme="minorHAnsi" w:hAnsiTheme="minorHAnsi" w:cstheme="minorBidi"/>
+      <w:kern w:val="2"/>
+      <w:sz w:val="22"/>
+      <w:szCs w:val="22"/>
+      <w14:ligatures w14:val="standardContextual"/>
+    </w:rPr>
+  </w:style>
+  <w:style w:type="character" w:customStyle="1" w:styleId="HeaderChar">
+    <w:name w:val="Header Char"/>
+    <w:basedOn w:val="DefaultParagraphFont"/>
+    <w:link w:val="Header"/>
+    <w:uiPriority w:val="99"/>
+    <w:rsid w:val="00C45BEB"/>
+  </w:style>
+  <w:style w:type="paragraph" w:styleId="Footer">
+    <w:name w:val="footer"/>
+    <w:basedOn w:val="Normal"/>
+    <w:link w:val="FooterChar"/>
+    <w:uiPriority w:val="99"/>
+    <w:unhideWhenUsed/>
+    <w:rsid w:val="00C45BEB"/>
+    <w:pPr>
+      <w:tabs>
+        <w:tab w:val="center" w:pos="4680"/>
+        <w:tab w:val="right" w:pos="9360"/>
+      </w:tabs>
+    </w:pPr>
+    <w:rPr>
+      <w:rFonts w:asciiTheme="minorHAnsi" w:eastAsiaTheme="minorHAnsi" w:hAnsiTheme="minorHAnsi" w:cstheme="minorBidi"/>
+      <w:kern w:val="2"/>
+      <w:sz w:val="22"/>
+      <w:szCs w:val="22"/>
+      <w14:ligatures w14:val="standardContextual"/>
+    </w:rPr>
+  </w:style>
+  <w:style w:type="character" w:customStyle="1" w:styleId="FooterChar">
+    <w:name w:val="Footer Char"/>
+    <w:basedOn w:val="DefaultParagraphFont"/>
+    <w:link w:val="Footer"/>
+    <w:uiPriority w:val="99"/>
+    <w:rsid w:val="00C45BEB"/>
   </w:style>
 </w:styles>
 </file>

</xml_diff>